<commit_message>
added thesis rough draft and instructions to github
</commit_message>
<xml_diff>
--- a/Instructions for Experimenter Part 2.docx
+++ b/Instructions for Experimenter Part 2.docx
@@ -44,74 +44,49 @@
           <w:b/>
           <w:szCs w:val="24"/>
         </w:rPr>
-        <w:t>Intro</w:t>
+        <w:t>Introduction to Bayes Nets</w:t>
+      </w:r>
+    </w:p>
+    <w:p>
+      <w:pPr>
+        <w:pStyle w:val="MLA"/>
+        <w:spacing w:line="240" w:lineRule="auto"/>
+        <w:rPr>
+          <w:szCs w:val="24"/>
+        </w:rPr>
+      </w:pPr>
+      <w:r>
+        <w:rPr>
+          <w:szCs w:val="24"/>
+        </w:rPr>
+        <w:t xml:space="preserve">Bayes nets are a type of machine learning model that allow a user to make predictions about the probability of a particular event occurring based on previous events. In this tutorial, we will study the behavior of a student attending an 8 AM tutoring session while familiarizing ourselves with the </w:t>
+      </w:r>
+      <w:r>
+        <w:rPr>
+          <w:i/>
+          <w:szCs w:val="24"/>
+        </w:rPr>
+        <w:t xml:space="preserve">Bayes Net Debugger </w:t>
+      </w:r>
+      <w:r>
+        <w:rPr>
+          <w:szCs w:val="24"/>
+        </w:rPr>
+        <w:t>program.</w:t>
+      </w:r>
+      <w:r>
+        <w:rPr>
+          <w:szCs w:val="24"/>
+        </w:rPr>
+        <w:t xml:space="preserve"> The program allows you to build a Bayes Net graph to represent your machine learning model, then run examples through the graph to see how well your model classifies</w:t>
       </w:r>
       <w:bookmarkStart w:id="0" w:name="_GoBack"/>
       <w:bookmarkEnd w:id="0"/>
       <w:r>
         <w:rPr>
-          <w:b/>
-          <w:szCs w:val="24"/>
-        </w:rPr>
-        <w:t>duction to Bayes Nets</w:t>
-      </w:r>
-    </w:p>
-    <w:p>
-      <w:pPr>
-        <w:pStyle w:val="MLA"/>
-        <w:spacing w:line="240" w:lineRule="auto"/>
-        <w:rPr>
-          <w:szCs w:val="24"/>
-        </w:rPr>
-      </w:pPr>
-      <w:r>
-        <w:rPr>
-          <w:szCs w:val="24"/>
-        </w:rPr>
-        <w:t xml:space="preserve">Bayes nets are a type of machine learning model that allow a user to make predictions about the probability of a particular event occurring based on </w:t>
-      </w:r>
-      <w:r>
-        <w:rPr>
-          <w:szCs w:val="24"/>
-        </w:rPr>
-        <w:t>previous events. In this tutorial</w:t>
-      </w:r>
-      <w:r>
-        <w:rPr>
-          <w:szCs w:val="24"/>
-        </w:rPr>
-        <w:t>, we will study the behavior</w:t>
-      </w:r>
-      <w:r>
-        <w:rPr>
-          <w:szCs w:val="24"/>
-        </w:rPr>
-        <w:t xml:space="preserve"> of a student attending an 8 AM tutoring session while familiarizing ourselves with the </w:t>
-      </w:r>
-      <w:r>
-        <w:rPr>
-          <w:i/>
-          <w:szCs w:val="24"/>
-        </w:rPr>
-        <w:t xml:space="preserve">Bayes Net Debugger </w:t>
-      </w:r>
-      <w:r>
-        <w:rPr>
-          <w:szCs w:val="24"/>
-        </w:rPr>
-        <w:t>program</w:t>
-      </w:r>
-      <w:r>
-        <w:rPr>
-          <w:szCs w:val="24"/>
-        </w:rPr>
-        <w:t>.</w:t>
-      </w:r>
-      <w:r>
-        <w:rPr>
-          <w:szCs w:val="24"/>
-        </w:rPr>
-        <w:t xml:space="preserve"> The program allows you to build a Bayes Net graph to represent your machine learning model, then run examples through the graph to see how well your model classifies test data points. </w:t>
+          <w:szCs w:val="24"/>
+        </w:rPr>
+        <w:t xml:space="preserve"> test data points. </w:t>
       </w:r>
     </w:p>
     <w:p>
@@ -219,9 +194,23 @@
       </w:r>
       <w:r>
         <w:rPr>
-          <w:szCs w:val="24"/>
-        </w:rPr>
-        <w:t xml:space="preserve">Follow the next set of steps in order to familiarize yourself with </w:t>
+          <w:b/>
+          <w:szCs w:val="24"/>
+        </w:rPr>
+        <w:t xml:space="preserve">Follow </w:t>
+      </w:r>
+      <w:r>
+        <w:rPr>
+          <w:b/>
+          <w:szCs w:val="24"/>
+        </w:rPr>
+        <w:t>the instructions in bold</w:t>
+      </w:r>
+      <w:r>
+        <w:rPr>
+          <w:szCs w:val="24"/>
+        </w:rPr>
+        <w:t xml:space="preserve"> in order to familiarize yourself with </w:t>
       </w:r>
       <w:r>
         <w:rPr>
@@ -260,7 +249,19 @@
         <w:rPr>
           <w:szCs w:val="24"/>
         </w:rPr>
-        <w:t>Click “choose file” at the bottom left on the program and select the appropriate data file (Alice.csv). Then click the “Upload Data” to upload the data to the program.</w:t>
+        <w:t>Click “choose file” at the bottom left on the program and select the appropriate data file (Alice</w:t>
+      </w:r>
+      <w:r>
+        <w:rPr>
+          <w:szCs w:val="24"/>
+        </w:rPr>
+        <w:t>Data</w:t>
+      </w:r>
+      <w:r>
+        <w:rPr>
+          <w:szCs w:val="24"/>
+        </w:rPr>
+        <w:t>.csv). Then click the “Upload Data” to upload the data to the program.</w:t>
       </w:r>
     </w:p>
     <w:p>
@@ -284,61 +285,28 @@
       </w:r>
       <w:r>
         <w:rPr>
-          <w:szCs w:val="24"/>
-        </w:rPr>
-        <w:t xml:space="preserve"> for the graph by dragging the oval-shaped node from the toolbar into the graph-building section (big square). Double click the</w:t>
-      </w:r>
-      <w:r>
-        <w:rPr>
-          <w:szCs w:val="24"/>
-        </w:rPr>
-        <w:t xml:space="preserve"> node to rename it as a feature</w:t>
-      </w:r>
-      <w:r>
-        <w:rPr>
-          <w:szCs w:val="24"/>
-        </w:rPr>
-        <w:t xml:space="preserve"> which may contribute to Alice not showing up to her tutoring session.</w:t>
-      </w:r>
-      <w:r>
-        <w:rPr>
-          <w:szCs w:val="24"/>
-        </w:rPr>
-        <w:t xml:space="preserve"> </w:t>
-      </w:r>
-      <w:r>
-        <w:rPr>
-          <w:b/>
-          <w:szCs w:val="24"/>
-        </w:rPr>
-        <w:t>Let’s begin by renaming the node “Attended 8AM Session”</w:t>
-      </w:r>
-      <w:r>
-        <w:rPr>
-          <w:szCs w:val="24"/>
-        </w:rPr>
-        <w:t xml:space="preserve">. </w:t>
-      </w:r>
-    </w:p>
-    <w:p>
-      <w:pPr>
-        <w:pStyle w:val="MLA"/>
-        <w:numPr>
-          <w:ilvl w:val="1"/>
-          <w:numId w:val="1"/>
-        </w:numPr>
-        <w:spacing w:line="240" w:lineRule="auto"/>
-        <w:rPr>
-          <w:b/>
-          <w:szCs w:val="24"/>
-        </w:rPr>
-      </w:pPr>
-      <w:r>
-        <w:rPr>
-          <w:b/>
-          <w:szCs w:val="24"/>
-        </w:rPr>
-        <w:t xml:space="preserve">Let’s also create a second node and name it “Partied Night Before”. </w:t>
+          <w:b/>
+          <w:szCs w:val="24"/>
+        </w:rPr>
+        <w:t xml:space="preserve"> and rename it “Attended 8AM Session”.</w:t>
+      </w:r>
+      <w:r>
+        <w:rPr>
+          <w:szCs w:val="24"/>
+        </w:rPr>
+        <w:t xml:space="preserve"> Drag</w:t>
+      </w:r>
+      <w:r>
+        <w:rPr>
+          <w:szCs w:val="24"/>
+        </w:rPr>
+        <w:t xml:space="preserve"> the oval-shaped node from the toolbar into the graph-building section (big square). Double click the</w:t>
+      </w:r>
+      <w:r>
+        <w:rPr>
+          <w:szCs w:val="24"/>
+        </w:rPr>
+        <w:t xml:space="preserve"> node to rename it as a feature.</w:t>
       </w:r>
     </w:p>
     <w:p>
@@ -358,49 +326,14 @@
           <w:b/>
           <w:szCs w:val="24"/>
         </w:rPr>
-        <w:t xml:space="preserve">Highlight a node by </w:t>
-      </w:r>
-      <w:proofErr w:type="spellStart"/>
-      <w:r>
-        <w:rPr>
-          <w:b/>
-          <w:szCs w:val="24"/>
-        </w:rPr>
-        <w:t>Ctrl+clicking</w:t>
-      </w:r>
-      <w:proofErr w:type="spellEnd"/>
-      <w:r>
-        <w:rPr>
-          <w:b/>
-          <w:szCs w:val="24"/>
-        </w:rPr>
-        <w:t xml:space="preserve"> the node. </w:t>
-      </w:r>
-      <w:r>
-        <w:rPr>
-          <w:szCs w:val="24"/>
-        </w:rPr>
-        <w:t>You can perform many different operations with a highlighted node.</w:t>
-      </w:r>
-      <w:r>
-        <w:rPr>
-          <w:szCs w:val="24"/>
-        </w:rPr>
-        <w:t xml:space="preserve"> Unhighlight a node by also pressing </w:t>
-      </w:r>
-      <w:proofErr w:type="spellStart"/>
-      <w:r>
-        <w:rPr>
-          <w:szCs w:val="24"/>
-        </w:rPr>
-        <w:t>Ctrl+click</w:t>
-      </w:r>
-      <w:proofErr w:type="spellEnd"/>
-      <w:r>
-        <w:rPr>
-          <w:szCs w:val="24"/>
-        </w:rPr>
-        <w:t>.</w:t>
+        <w:t>C</w:t>
+      </w:r>
+      <w:r>
+        <w:rPr>
+          <w:b/>
+          <w:szCs w:val="24"/>
+        </w:rPr>
+        <w:t xml:space="preserve">reate a second node and name it “Partied Night Before”. </w:t>
       </w:r>
     </w:p>
     <w:p>
@@ -417,70 +350,86 @@
       </w:pPr>
       <w:r>
         <w:rPr>
-          <w:szCs w:val="24"/>
-        </w:rPr>
-        <w:t xml:space="preserve">In order to view how the data looks with this graphical model, we can </w:t>
-      </w:r>
-      <w:r>
-        <w:rPr>
-          <w:szCs w:val="24"/>
-        </w:rPr>
-        <w:t xml:space="preserve">animate the nodes. </w:t>
-      </w:r>
-      <w:r>
-        <w:rPr>
-          <w:szCs w:val="24"/>
-        </w:rPr>
-        <w:t xml:space="preserve">The nodes will change color (from white) if the feature is true at that data point. The nodes will turn the same color if all features are true. This is helpful because it will allow </w:t>
-      </w:r>
-      <w:r>
-        <w:rPr>
-          <w:szCs w:val="24"/>
-        </w:rPr>
-        <w:t>you to visualize the data. If one feature only seems to be true when another feature is true, then it is likely that there is some correlation between the two features.</w:t>
-      </w:r>
-      <w:r>
-        <w:rPr>
-          <w:szCs w:val="24"/>
-        </w:rPr>
-        <w:t xml:space="preserve"> To animate node</w:t>
-      </w:r>
-      <w:r>
-        <w:rPr>
-          <w:szCs w:val="24"/>
-        </w:rPr>
-        <w:t>s</w:t>
-      </w:r>
-      <w:r>
-        <w:rPr>
-          <w:szCs w:val="24"/>
-        </w:rPr>
-        <w:t>, highlight the chosen node</w:t>
-      </w:r>
-      <w:r>
-        <w:rPr>
-          <w:szCs w:val="24"/>
-        </w:rPr>
-        <w:t>s</w:t>
-      </w:r>
-      <w:r>
-        <w:rPr>
-          <w:szCs w:val="24"/>
-        </w:rPr>
-        <w:t xml:space="preserve"> and then click “Start Animation”. You can even select the speed at which the colors flash by sliding the bar below the “Stop Animation” button.</w:t>
-      </w:r>
-      <w:r>
-        <w:rPr>
+          <w:b/>
+          <w:szCs w:val="24"/>
+        </w:rPr>
+        <w:t>Highlight a</w:t>
+      </w:r>
+      <w:r>
+        <w:rPr>
+          <w:b/>
+          <w:szCs w:val="24"/>
+        </w:rPr>
+        <w:t xml:space="preserve"> node by </w:t>
+      </w:r>
+      <w:proofErr w:type="spellStart"/>
+      <w:r>
+        <w:rPr>
+          <w:b/>
+          <w:szCs w:val="24"/>
+        </w:rPr>
+        <w:t>Ctrl+clicking</w:t>
+      </w:r>
+      <w:proofErr w:type="spellEnd"/>
+      <w:r>
+        <w:rPr>
+          <w:b/>
+          <w:szCs w:val="24"/>
+        </w:rPr>
+        <w:t xml:space="preserve"> the node</w:t>
+      </w:r>
+      <w:r>
+        <w:rPr>
+          <w:b/>
           <w:szCs w:val="24"/>
         </w:rPr>
         <w:t xml:space="preserve"> </w:t>
       </w:r>
       <w:r>
         <w:rPr>
-          <w:b/>
-          <w:szCs w:val="24"/>
-        </w:rPr>
-        <w:t>Animate the nodes “Attended 8 AM Session” and “Partied Night Before”. Do you suspect that the two events are correlated to one another?</w:t>
+          <w:szCs w:val="24"/>
+        </w:rPr>
+        <w:t xml:space="preserve">(to </w:t>
+      </w:r>
+      <w:proofErr w:type="spellStart"/>
+      <w:r>
+        <w:rPr>
+          <w:szCs w:val="24"/>
+        </w:rPr>
+        <w:t>unhighlight</w:t>
+      </w:r>
+      <w:proofErr w:type="spellEnd"/>
+      <w:r>
+        <w:rPr>
+          <w:szCs w:val="24"/>
+        </w:rPr>
+        <w:t xml:space="preserve"> press</w:t>
+      </w:r>
+      <w:r>
+        <w:rPr>
+          <w:szCs w:val="24"/>
+        </w:rPr>
+        <w:t xml:space="preserve"> </w:t>
+      </w:r>
+      <w:proofErr w:type="spellStart"/>
+      <w:r>
+        <w:rPr>
+          <w:szCs w:val="24"/>
+        </w:rPr>
+        <w:t>Ctrl+click</w:t>
+      </w:r>
+      <w:proofErr w:type="spellEnd"/>
+      <w:r>
+        <w:rPr>
+          <w:szCs w:val="24"/>
+        </w:rPr>
+        <w:t xml:space="preserve"> again)</w:t>
+      </w:r>
+      <w:r>
+        <w:rPr>
+          <w:szCs w:val="24"/>
+        </w:rPr>
+        <w:t>.</w:t>
       </w:r>
     </w:p>
     <w:p>
@@ -499,80 +448,55 @@
         <w:rPr>
           <w:szCs w:val="24"/>
         </w:rPr>
-        <w:t>Connect nodes</w:t>
-      </w:r>
-      <w:r>
-        <w:rPr>
-          <w:szCs w:val="24"/>
-        </w:rPr>
-        <w:t xml:space="preserve"> on the graph by</w:t>
-      </w:r>
-      <w:r>
-        <w:rPr>
-          <w:szCs w:val="24"/>
-        </w:rPr>
-        <w:t xml:space="preserve"> click</w:t>
-      </w:r>
-      <w:r>
-        <w:rPr>
-          <w:szCs w:val="24"/>
-        </w:rPr>
-        <w:t>ing</w:t>
-      </w:r>
-      <w:r>
-        <w:rPr>
-          <w:szCs w:val="24"/>
-        </w:rPr>
-        <w:t xml:space="preserve"> the “Connect Mode”</w:t>
-      </w:r>
-      <w:r>
-        <w:rPr>
-          <w:szCs w:val="24"/>
-        </w:rPr>
-        <w:t xml:space="preserve"> button. Connect mode is ON</w:t>
-      </w:r>
-      <w:r>
-        <w:rPr>
-          <w:szCs w:val="24"/>
-        </w:rPr>
-        <w:t xml:space="preserve"> when the “connect mode” button is gray. </w:t>
-      </w:r>
-      <w:r>
-        <w:rPr>
-          <w:szCs w:val="24"/>
-        </w:rPr>
-        <w:t>Once i</w:t>
-      </w:r>
-      <w:r>
-        <w:rPr>
-          <w:szCs w:val="24"/>
-        </w:rPr>
-        <w:t xml:space="preserve">n connect mode, select the parent </w:t>
-      </w:r>
-      <w:r>
-        <w:rPr>
-          <w:szCs w:val="24"/>
-        </w:rPr>
-        <w:lastRenderedPageBreak/>
-        <w:t xml:space="preserve">node by clicking </w:t>
-      </w:r>
-      <w:r>
-        <w:rPr>
-          <w:szCs w:val="24"/>
-        </w:rPr>
-        <w:t xml:space="preserve">once </w:t>
-      </w:r>
-      <w:r>
-        <w:rPr>
-          <w:szCs w:val="24"/>
-        </w:rPr>
-        <w:t>on any node. After the parent has been chosen, m</w:t>
-      </w:r>
-      <w:r>
-        <w:rPr>
-          <w:szCs w:val="24"/>
-        </w:rPr>
-        <w:t>ove the mouse to the child node</w:t>
+        <w:t xml:space="preserve">In order to view how the data looks with this graphical model, we can </w:t>
+      </w:r>
+      <w:r>
+        <w:rPr>
+          <w:szCs w:val="24"/>
+        </w:rPr>
+        <w:t xml:space="preserve">animate the nodes. </w:t>
+      </w:r>
+      <w:r>
+        <w:rPr>
+          <w:szCs w:val="24"/>
+        </w:rPr>
+        <w:t xml:space="preserve">The nodes will change color (from white) if the feature is true at that data point. The nodes will turn the same color if all features are true. This is helpful because it will allow </w:t>
+      </w:r>
+      <w:r>
+        <w:rPr>
+          <w:szCs w:val="24"/>
+        </w:rPr>
+        <w:t>you to visualize the data. If one feature only seems to be true when another feature is true, then it is likely that there is some correlation between the two features.</w:t>
+      </w:r>
+      <w:r>
+        <w:rPr>
+          <w:szCs w:val="24"/>
+        </w:rPr>
+        <w:t xml:space="preserve"> To animate node</w:t>
+      </w:r>
+      <w:r>
+        <w:rPr>
+          <w:szCs w:val="24"/>
+        </w:rPr>
+        <w:t>s</w:t>
+      </w:r>
+      <w:r>
+        <w:rPr>
+          <w:szCs w:val="24"/>
+        </w:rPr>
+        <w:t>, highlight the chosen node</w:t>
+      </w:r>
+      <w:r>
+        <w:rPr>
+          <w:szCs w:val="24"/>
+        </w:rPr>
+        <w:t>s</w:t>
+      </w:r>
+      <w:r>
+        <w:rPr>
+          <w:szCs w:val="24"/>
+        </w:rPr>
+        <w:t xml:space="preserve"> and then click “Start Animation”. You can even select the speed at which the colors flash by sliding the bar below the “Stop Animation” button.</w:t>
       </w:r>
       <w:r>
         <w:rPr>
@@ -582,47 +506,10 @@
       </w:r>
       <w:r>
         <w:rPr>
-          <w:szCs w:val="24"/>
-        </w:rPr>
-        <w:t>(</w:t>
-      </w:r>
-      <w:r>
-        <w:rPr>
-          <w:szCs w:val="24"/>
-        </w:rPr>
-        <w:t>a line will be drawn as you move your mouse over</w:t>
-      </w:r>
-      <w:r>
-        <w:rPr>
-          <w:szCs w:val="24"/>
-        </w:rPr>
-        <w:t>)</w:t>
-      </w:r>
-      <w:r>
-        <w:rPr>
-          <w:szCs w:val="24"/>
-        </w:rPr>
-        <w:t>. When the mouse enters the child node, the line is set and the parent-child relationship between the two nodes is established.</w:t>
-      </w:r>
-      <w:r>
-        <w:rPr>
-          <w:szCs w:val="24"/>
-        </w:rPr>
-        <w:t xml:space="preserve"> </w:t>
-      </w:r>
-      <w:r>
-        <w:rPr>
-          <w:b/>
-          <w:szCs w:val="24"/>
-        </w:rPr>
-        <w:t>Connect the nodes “Partied Night Before” and “Attended 8AM Session”, with “Partied Night Before” being the parent node.</w:t>
-      </w:r>
-      <w:r>
-        <w:rPr>
-          <w:b/>
-          <w:szCs w:val="24"/>
-        </w:rPr>
-        <w:t xml:space="preserve"> Exit connect mode when finished.</w:t>
+          <w:b/>
+          <w:szCs w:val="24"/>
+        </w:rPr>
+        <w:t>Animate the nodes “Attended 8 AM Session” and “Partied Night Before”. Do you suspect that the two events are correlated to one another?</w:t>
       </w:r>
     </w:p>
     <w:p>
@@ -641,11 +528,76 @@
         <w:rPr>
           <w:szCs w:val="24"/>
         </w:rPr>
-        <w:t>Disconnect nodes</w:t>
-      </w:r>
-      <w:r>
-        <w:rPr>
-          <w:b/>
+        <w:t>Connect nodes</w:t>
+      </w:r>
+      <w:r>
+        <w:rPr>
+          <w:szCs w:val="24"/>
+        </w:rPr>
+        <w:t xml:space="preserve"> on the graph by</w:t>
+      </w:r>
+      <w:r>
+        <w:rPr>
+          <w:szCs w:val="24"/>
+        </w:rPr>
+        <w:t xml:space="preserve"> click</w:t>
+      </w:r>
+      <w:r>
+        <w:rPr>
+          <w:szCs w:val="24"/>
+        </w:rPr>
+        <w:t>ing</w:t>
+      </w:r>
+      <w:r>
+        <w:rPr>
+          <w:szCs w:val="24"/>
+        </w:rPr>
+        <w:t xml:space="preserve"> the “Connect Mode”</w:t>
+      </w:r>
+      <w:r>
+        <w:rPr>
+          <w:szCs w:val="24"/>
+        </w:rPr>
+        <w:t xml:space="preserve"> button. Connect mode is ON</w:t>
+      </w:r>
+      <w:r>
+        <w:rPr>
+          <w:szCs w:val="24"/>
+        </w:rPr>
+        <w:t xml:space="preserve"> when the “connect mode” button is gray</w:t>
+      </w:r>
+      <w:r>
+        <w:rPr>
+          <w:szCs w:val="24"/>
+        </w:rPr>
+        <w:t xml:space="preserve"> and OFF when the “connect mode” button is white</w:t>
+      </w:r>
+      <w:r>
+        <w:rPr>
+          <w:szCs w:val="24"/>
+        </w:rPr>
+        <w:t xml:space="preserve">. </w:t>
+      </w:r>
+      <w:r>
+        <w:rPr>
+          <w:szCs w:val="24"/>
+        </w:rPr>
+        <w:t>Once i</w:t>
+      </w:r>
+      <w:r>
+        <w:rPr>
+          <w:szCs w:val="24"/>
+        </w:rPr>
+        <w:t>n connect mode, sel</w:t>
+      </w:r>
+      <w:r>
+        <w:rPr>
+          <w:szCs w:val="24"/>
+        </w:rPr>
+        <w:t>ect the parent node by clicking</w:t>
+      </w:r>
+      <w:r>
+        <w:rPr>
           <w:szCs w:val="24"/>
         </w:rPr>
         <w:t xml:space="preserve"> </w:t>
@@ -654,7 +606,108 @@
         <w:rPr>
           <w:szCs w:val="24"/>
         </w:rPr>
-        <w:t>by highlighting the two nodes you want to disconnect, then pressing the “Disconnect Highlighted Nodes” button.</w:t>
+        <w:t>on one</w:t>
+      </w:r>
+      <w:r>
+        <w:rPr>
+          <w:szCs w:val="24"/>
+        </w:rPr>
+        <w:t xml:space="preserve"> node</w:t>
+      </w:r>
+      <w:r>
+        <w:rPr>
+          <w:szCs w:val="24"/>
+        </w:rPr>
+        <w:t>, then select the child node by clicking on another node</w:t>
+      </w:r>
+      <w:r>
+        <w:rPr>
+          <w:szCs w:val="24"/>
+        </w:rPr>
+        <w:t xml:space="preserve">. </w:t>
+      </w:r>
+      <w:r>
+        <w:rPr>
+          <w:b/>
+          <w:szCs w:val="24"/>
+        </w:rPr>
+        <w:t xml:space="preserve">Connect the nodes “Partied Night Before” </w:t>
+      </w:r>
+      <w:r>
+        <w:rPr>
+          <w:b/>
+          <w:szCs w:val="24"/>
+        </w:rPr>
+        <w:lastRenderedPageBreak/>
+        <w:t>and “Attended 8AM Session”, with “Partied Night Before” being the parent node.</w:t>
+      </w:r>
+      <w:r>
+        <w:rPr>
+          <w:b/>
+          <w:szCs w:val="24"/>
+        </w:rPr>
+        <w:t xml:space="preserve"> Exit connect mode when finished.</w:t>
+      </w:r>
+      <w:r>
+        <w:rPr>
+          <w:szCs w:val="24"/>
+        </w:rPr>
+        <w:t xml:space="preserve"> (To d</w:t>
+      </w:r>
+      <w:r>
+        <w:rPr>
+          <w:szCs w:val="24"/>
+        </w:rPr>
+        <w:t>isconnect nodes</w:t>
+      </w:r>
+      <w:r>
+        <w:rPr>
+          <w:b/>
+          <w:szCs w:val="24"/>
+        </w:rPr>
+        <w:t xml:space="preserve">, </w:t>
+      </w:r>
+      <w:r>
+        <w:rPr>
+          <w:szCs w:val="24"/>
+        </w:rPr>
+        <w:t>highlighting the two nodes you want to disconnect, then pressing the “Disconnect Highlighted Nodes” button</w:t>
+      </w:r>
+      <w:r>
+        <w:rPr>
+          <w:szCs w:val="24"/>
+        </w:rPr>
+        <w:t>)</w:t>
+      </w:r>
+      <w:r>
+        <w:rPr>
+          <w:szCs w:val="24"/>
+        </w:rPr>
+        <w:t>.</w:t>
+      </w:r>
+    </w:p>
+    <w:p>
+      <w:pPr>
+        <w:pStyle w:val="MLA"/>
+        <w:spacing w:line="240" w:lineRule="auto"/>
+        <w:rPr>
+          <w:szCs w:val="24"/>
+        </w:rPr>
+      </w:pPr>
+    </w:p>
+    <w:p>
+      <w:pPr>
+        <w:pStyle w:val="MLA"/>
+        <w:spacing w:line="240" w:lineRule="auto"/>
+        <w:rPr>
+          <w:szCs w:val="24"/>
+        </w:rPr>
+      </w:pPr>
+      <w:r>
+        <w:rPr>
+          <w:szCs w:val="24"/>
+        </w:rPr>
+        <w:t>Testing:</w:t>
       </w:r>
     </w:p>
     <w:p>
@@ -671,121 +724,23 @@
       </w:pPr>
       <w:r>
         <w:rPr>
-          <w:szCs w:val="24"/>
-        </w:rPr>
-        <w:t>Let’s move our attention over to the testing modules to the far right. The first module allows yo</w:t>
-      </w:r>
-      <w:r>
-        <w:rPr>
-          <w:szCs w:val="24"/>
-        </w:rPr>
-        <w:t>u to specify values for nodes in</w:t>
-      </w:r>
-      <w:r>
-        <w:rPr>
-          <w:szCs w:val="24"/>
-        </w:rPr>
-        <w:t xml:space="preserve"> the graph. It will then</w:t>
-      </w:r>
-      <w:r>
-        <w:rPr>
-          <w:szCs w:val="24"/>
-        </w:rPr>
-        <w:t>, for each node without an assigned value,</w:t>
-      </w:r>
-      <w:r>
-        <w:rPr>
-          <w:szCs w:val="24"/>
-        </w:rPr>
-        <w:t xml:space="preserve"> calc</w:t>
-      </w:r>
-      <w:r>
-        <w:rPr>
-          <w:szCs w:val="24"/>
-        </w:rPr>
-        <w:t>ulate the probability that the node’s</w:t>
-      </w:r>
-      <w:r>
-        <w:rPr>
-          <w:szCs w:val="24"/>
-        </w:rPr>
-        <w:t xml:space="preserve"> value is true and randomly assign a value to that node based on the probability. </w:t>
-      </w:r>
-      <w:r>
-        <w:rPr>
-          <w:b/>
-          <w:szCs w:val="24"/>
-        </w:rPr>
-        <w:t>Assign a value of true to the “Partied Night Before” feature</w:t>
-      </w:r>
-      <w:r>
-        <w:rPr>
-          <w:b/>
-          <w:szCs w:val="24"/>
-        </w:rPr>
-        <w:t xml:space="preserve"> and a value of “not given” to the “Attended 8AM Session” feature</w:t>
-      </w:r>
-      <w:r>
-        <w:rPr>
-          <w:b/>
-          <w:szCs w:val="24"/>
-        </w:rPr>
-        <w:t xml:space="preserve">. </w:t>
-      </w:r>
-      <w:r>
-        <w:rPr>
-          <w:b/>
-          <w:szCs w:val="24"/>
-        </w:rPr>
-        <w:t>Set the</w:t>
-      </w:r>
-      <w:r>
-        <w:rPr>
-          <w:b/>
-          <w:szCs w:val="24"/>
-        </w:rPr>
-        <w:t xml:space="preserve"> Result Node, which is the feature that we build this model for</w:t>
-      </w:r>
-      <w:r>
-        <w:rPr>
-          <w:b/>
-          <w:szCs w:val="24"/>
-        </w:rPr>
-        <w:t>, to</w:t>
-      </w:r>
-      <w:r>
-        <w:rPr>
-          <w:b/>
-          <w:szCs w:val="24"/>
-        </w:rPr>
-        <w:t xml:space="preserve"> “Attended 8AM Session”.</w:t>
-      </w:r>
-      <w:r>
-        <w:rPr>
-          <w:b/>
-          <w:szCs w:val="24"/>
-        </w:rPr>
-        <w:t xml:space="preserve"> Click “Get Results” to step through the program and get a value for each node.</w:t>
-      </w:r>
-      <w:r>
-        <w:rPr>
-          <w:szCs w:val="24"/>
-        </w:rPr>
-        <w:t xml:space="preserve"> </w:t>
-      </w:r>
-      <w:r>
-        <w:rPr>
-          <w:b/>
-          <w:szCs w:val="24"/>
-        </w:rPr>
-        <w:t>Click “clear results: to clear all values from the nodes.</w:t>
-      </w:r>
-      <w:r>
-        <w:rPr>
-          <w:b/>
-          <w:szCs w:val="24"/>
-        </w:rPr>
-        <w:t xml:space="preserve"> Try using this module again except this time set “Partied Night Before” to false. Observe how the probability of being true changes for the “Attended 8AM Session”. </w:t>
+          <w:b/>
+          <w:szCs w:val="24"/>
+        </w:rPr>
+        <w:t>At the top of the application next to the “TESTING” title, s</w:t>
+      </w:r>
+      <w:r>
+        <w:rPr>
+          <w:b/>
+          <w:szCs w:val="24"/>
+        </w:rPr>
+        <w:t>et the “Select Final Node” Dropdown to be “Attended 8AM Session”</w:t>
+      </w:r>
+      <w:r>
+        <w:rPr>
+          <w:szCs w:val="24"/>
+        </w:rPr>
+        <w:t>. This is the feature we ultimately want a value for.</w:t>
       </w:r>
     </w:p>
     <w:p>
@@ -804,86 +759,104 @@
         <w:rPr>
           <w:szCs w:val="24"/>
         </w:rPr>
-        <w:t xml:space="preserve">Once your model is built to your satisfaction, </w:t>
-      </w:r>
-      <w:r>
-        <w:rPr>
-          <w:b/>
-          <w:szCs w:val="24"/>
-        </w:rPr>
-        <w:t>compute the test accuracy for your model.</w:t>
-      </w:r>
-      <w:r>
-        <w:rPr>
-          <w:b/>
+        <w:t>Testing with manually inputted values: this</w:t>
+      </w:r>
+      <w:r>
+        <w:rPr>
+          <w:szCs w:val="24"/>
+        </w:rPr>
+        <w:t xml:space="preserve"> module allows yo</w:t>
+      </w:r>
+      <w:r>
+        <w:rPr>
+          <w:szCs w:val="24"/>
+        </w:rPr>
+        <w:t>u to specify values for nodes in</w:t>
+      </w:r>
+      <w:r>
+        <w:rPr>
+          <w:szCs w:val="24"/>
+        </w:rPr>
+        <w:t xml:space="preserve"> the graph. It will then</w:t>
+      </w:r>
+      <w:r>
+        <w:rPr>
+          <w:szCs w:val="24"/>
+        </w:rPr>
+        <w:t>, for each node without an assigned value,</w:t>
+      </w:r>
+      <w:r>
+        <w:rPr>
+          <w:szCs w:val="24"/>
+        </w:rPr>
+        <w:t xml:space="preserve"> calc</w:t>
+      </w:r>
+      <w:r>
+        <w:rPr>
+          <w:szCs w:val="24"/>
+        </w:rPr>
+        <w:t>ulate the probability that the node’s</w:t>
+      </w:r>
+      <w:r>
+        <w:rPr>
+          <w:szCs w:val="24"/>
+        </w:rPr>
+        <w:t xml:space="preserve"> value is true and randomly assign a value to that node based on the probability. </w:t>
+      </w:r>
+      <w:r>
+        <w:rPr>
+          <w:b/>
+          <w:szCs w:val="24"/>
+        </w:rPr>
+        <w:t>Assign a value of true to the “Partied Night Before” feature</w:t>
+      </w:r>
+      <w:r>
+        <w:rPr>
+          <w:b/>
+          <w:szCs w:val="24"/>
+        </w:rPr>
+        <w:t xml:space="preserve"> and a value of “not given” to the “Attended 8AM Session” feature</w:t>
+      </w:r>
+      <w:r>
+        <w:rPr>
+          <w:b/>
+          <w:szCs w:val="24"/>
+        </w:rPr>
+        <w:t xml:space="preserve">. </w:t>
+      </w:r>
+      <w:r>
+        <w:rPr>
+          <w:b/>
+          <w:szCs w:val="24"/>
+        </w:rPr>
+        <w:t>Click “Assign Values</w:t>
+      </w:r>
+      <w:r>
+        <w:rPr>
+          <w:b/>
+          <w:szCs w:val="24"/>
+        </w:rPr>
+        <w:t>” to step through the program and get a value for each node.</w:t>
+      </w:r>
+      <w:r>
+        <w:rPr>
           <w:szCs w:val="24"/>
         </w:rPr>
         <w:t xml:space="preserve"> </w:t>
       </w:r>
       <w:r>
         <w:rPr>
-          <w:szCs w:val="24"/>
-        </w:rPr>
-        <w:t>Focus your attention to the “Test Accuracy” section at the bottom right of the program. Choose the “Alice</w:t>
-      </w:r>
-      <w:r>
-        <w:rPr>
-          <w:szCs w:val="24"/>
-        </w:rPr>
-        <w:t>Test</w:t>
-      </w:r>
-      <w:r>
-        <w:rPr>
-          <w:szCs w:val="24"/>
-        </w:rPr>
-        <w:t xml:space="preserve">.csv” file and click “Upload Test Data”. </w:t>
-      </w:r>
-      <w:r>
-        <w:rPr>
-          <w:b/>
-          <w:szCs w:val="24"/>
-        </w:rPr>
-        <w:t xml:space="preserve">Choose the result node which you want your </w:t>
-      </w:r>
-      <w:r>
-        <w:rPr>
-          <w:b/>
-          <w:szCs w:val="24"/>
-        </w:rPr>
-        <w:t>model to make predictions for:</w:t>
-      </w:r>
-      <w:r>
-        <w:rPr>
-          <w:b/>
-          <w:szCs w:val="24"/>
-        </w:rPr>
-        <w:t xml:space="preserve"> “Attended 8AM Session”</w:t>
-      </w:r>
-      <w:r>
-        <w:rPr>
-          <w:szCs w:val="24"/>
-        </w:rPr>
-        <w:t xml:space="preserve">. You can quickly run through all tests at once (and select the speed at which you do so by sliding the bar below) by clicking “Run All Tests”. Or you can step through the test points one at a time using the “Single Step </w:t>
-      </w:r>
-      <w:proofErr w:type="gramStart"/>
-      <w:r>
-        <w:rPr>
-          <w:szCs w:val="24"/>
-        </w:rPr>
-        <w:t>Through</w:t>
-      </w:r>
-      <w:proofErr w:type="gramEnd"/>
-      <w:r>
-        <w:rPr>
-          <w:szCs w:val="24"/>
-        </w:rPr>
-        <w:t xml:space="preserve"> Tests” button.</w:t>
-      </w:r>
-      <w:r>
-        <w:rPr>
-          <w:szCs w:val="24"/>
-        </w:rPr>
-        <w:t xml:space="preserve"> What is the test accuracy? Do you think it can be improved?</w:t>
+          <w:b/>
+          <w:szCs w:val="24"/>
+        </w:rPr>
+        <w:t>Click “clear results: to clear all values from the nodes.</w:t>
+      </w:r>
+      <w:r>
+        <w:rPr>
+          <w:b/>
+          <w:szCs w:val="24"/>
+        </w:rPr>
+        <w:t xml:space="preserve"> Try using this module again except this time set “Partied Night Before” to false. Observe how the probability of being true changes for the “Attended 8AM Session”. </w:t>
       </w:r>
     </w:p>
     <w:p>
@@ -902,13 +875,19 @@
         <w:rPr>
           <w:szCs w:val="24"/>
         </w:rPr>
-        <w:t xml:space="preserve">If the test accuracy does not appear to your liking, you can also </w:t>
-      </w:r>
-      <w:r>
-        <w:rPr>
-          <w:szCs w:val="24"/>
-        </w:rPr>
-        <w:t>split and merge nodes</w:t>
+        <w:t xml:space="preserve">Now we will test the accuracy of our model with testing data. </w:t>
+      </w:r>
+      <w:r>
+        <w:rPr>
+          <w:szCs w:val="24"/>
+        </w:rPr>
+        <w:t>Focus your</w:t>
+      </w:r>
+      <w:r>
+        <w:rPr>
+          <w:szCs w:val="24"/>
+        </w:rPr>
+        <w:t xml:space="preserve"> attention to the “Test with Testing Data” section</w:t>
       </w:r>
       <w:r>
         <w:rPr>
@@ -921,28 +900,62 @@
           <w:b/>
           <w:szCs w:val="24"/>
         </w:rPr>
-        <w:t>Try splitting the node “</w:t>
-      </w:r>
-      <w:r>
-        <w:rPr>
-          <w:b/>
-          <w:szCs w:val="24"/>
-        </w:rPr>
-        <w:t>Partied Night Before</w:t>
-      </w:r>
-      <w:r>
-        <w:rPr>
-          <w:b/>
-          <w:szCs w:val="24"/>
-        </w:rPr>
-        <w:t xml:space="preserve">” into two nodes by highlighting the partying node and clicking “Split Highlighted Nodes” (you can also double click a highlighted node to split). </w:t>
-      </w:r>
-      <w:r>
-        <w:rPr>
-          <w:b/>
-          <w:szCs w:val="24"/>
-        </w:rPr>
-        <w:t>Rename the split nodes to “Drinking” and “Not Drinking”. See if this improves your results.</w:t>
+        <w:t>Choose the “Alice</w:t>
+      </w:r>
+      <w:r>
+        <w:rPr>
+          <w:b/>
+          <w:szCs w:val="24"/>
+        </w:rPr>
+        <w:t>Test</w:t>
+      </w:r>
+      <w:r>
+        <w:rPr>
+          <w:b/>
+          <w:szCs w:val="24"/>
+        </w:rPr>
+        <w:t>.csv” file and click “Upload Test Data”.</w:t>
+      </w:r>
+      <w:r>
+        <w:rPr>
+          <w:szCs w:val="24"/>
+        </w:rPr>
+        <w:t xml:space="preserve"> </w:t>
+      </w:r>
+      <w:r>
+        <w:rPr>
+          <w:b/>
+          <w:szCs w:val="24"/>
+        </w:rPr>
+        <w:t xml:space="preserve">You can quickly run through all tests at once (and select the speed at which you do so by sliding the bar below) by clicking “Run All Tests”. Or you can step through the test points one at a time using the “Single Step </w:t>
+      </w:r>
+      <w:proofErr w:type="gramStart"/>
+      <w:r>
+        <w:rPr>
+          <w:b/>
+          <w:szCs w:val="24"/>
+        </w:rPr>
+        <w:t>Through</w:t>
+      </w:r>
+      <w:proofErr w:type="gramEnd"/>
+      <w:r>
+        <w:rPr>
+          <w:b/>
+          <w:szCs w:val="24"/>
+        </w:rPr>
+        <w:t xml:space="preserve"> Tests” button</w:t>
+      </w:r>
+      <w:r>
+        <w:rPr>
+          <w:szCs w:val="24"/>
+        </w:rPr>
+        <w:t>.</w:t>
+      </w:r>
+      <w:r>
+        <w:rPr>
+          <w:szCs w:val="24"/>
+        </w:rPr>
+        <w:t xml:space="preserve"> What is the test accuracy? Do you think it can be improved?</w:t>
       </w:r>
     </w:p>
     <w:p>
@@ -961,7 +974,61 @@
         <w:rPr>
           <w:szCs w:val="24"/>
         </w:rPr>
-        <w:t>If splitting the nodes does not improve your results, merge the two nodes back together by highlighting them and clicking “Merge Two Highlighted Nodes”.</w:t>
+        <w:t xml:space="preserve">If the test accuracy does not appear to your liking, you can also </w:t>
+      </w:r>
+      <w:r>
+        <w:rPr>
+          <w:szCs w:val="24"/>
+        </w:rPr>
+        <w:t>split and merge nodes</w:t>
+      </w:r>
+      <w:r>
+        <w:rPr>
+          <w:szCs w:val="24"/>
+        </w:rPr>
+        <w:t xml:space="preserve">. </w:t>
+      </w:r>
+      <w:r>
+        <w:rPr>
+          <w:b/>
+          <w:szCs w:val="24"/>
+        </w:rPr>
+        <w:t>Try splitting the node “</w:t>
+      </w:r>
+      <w:r>
+        <w:rPr>
+          <w:b/>
+          <w:szCs w:val="24"/>
+        </w:rPr>
+        <w:t>Partied Night Before</w:t>
+      </w:r>
+      <w:r>
+        <w:rPr>
+          <w:b/>
+          <w:szCs w:val="24"/>
+        </w:rPr>
+        <w:t>” into two nodes by highlighting the partying node and clicking “Split Highlighted Nodes”</w:t>
+      </w:r>
+      <w:r>
+        <w:rPr>
+          <w:b/>
+          <w:szCs w:val="24"/>
+        </w:rPr>
+        <w:t>.</w:t>
+      </w:r>
+      <w:r>
+        <w:rPr>
+          <w:b/>
+          <w:szCs w:val="24"/>
+        </w:rPr>
+        <w:t xml:space="preserve"> </w:t>
+      </w:r>
+      <w:r>
+        <w:rPr>
+          <w:b/>
+          <w:szCs w:val="24"/>
+        </w:rPr>
+        <w:t>Rename the split nodes to “Drinking” and “Not Drinking”. See if this improves your results.</w:t>
       </w:r>
     </w:p>
     <w:p>
@@ -978,6 +1045,25 @@
       </w:pPr>
       <w:r>
         <w:rPr>
+          <w:szCs w:val="24"/>
+        </w:rPr>
+        <w:t>If splitting the nodes does not improve your results, merge the two nodes back together by highlighting them and clicking “Merge Two Highlighted Nodes”.</w:t>
+      </w:r>
+    </w:p>
+    <w:p>
+      <w:pPr>
+        <w:pStyle w:val="MLA"/>
+        <w:numPr>
+          <w:ilvl w:val="0"/>
+          <w:numId w:val="1"/>
+        </w:numPr>
+        <w:spacing w:line="240" w:lineRule="auto"/>
+        <w:rPr>
+          <w:szCs w:val="24"/>
+        </w:rPr>
+      </w:pPr>
+      <w:r>
+        <w:rPr>
           <w:b/>
           <w:szCs w:val="24"/>
         </w:rPr>
@@ -1061,7 +1147,7 @@
         <w:rPr>
           <w:szCs w:val="24"/>
         </w:rPr>
-        <w:t>There are many factors that determine whether a plane is able to land at its destination. Some factors are the weather, and the airline’s ability to stay organized. Imagine that you have a friend who is supposed to land at Boston Logan Airport. You need to pick your friend up from the airport, so you want to know ahead of time whether or not his/her plane will land. Unfortunately, the airline doesn’t give you the status of the plane, so you must pay attention to other factors in order to make your decision.</w:t>
+        <w:t>There are many factors that determine whether a plane is able to land at its destination. Some factors are the weather, and the airline’s ability to stay organized. Imagine that you have a friend who is supposed to land at Boston Logan Airport. You need to pick your friend up from the airport, so you want to know ahead of time whether or not his/her plane will land. Unfortunately, the airline doesn’t give you the status of the plane, so you must pay attention to other factors in order to make your decision. To make your decision, you will build a Bayes Net. An initial Bayes net is built for you (shown below).</w:t>
       </w:r>
       <w:r>
         <w:rPr>
@@ -1073,35 +1159,67 @@
         <w:rPr>
           <w:szCs w:val="24"/>
         </w:rPr>
-        <w:t>To make your decision, you will build a Bayes Net. An initial Bayes net is built for you (shown below).</w:t>
-      </w:r>
-      <w:r>
-        <w:rPr>
-          <w:szCs w:val="24"/>
-        </w:rPr>
-        <w:t xml:space="preserve"> </w:t>
-      </w:r>
-      <w:r>
-        <w:rPr>
-          <w:szCs w:val="24"/>
-        </w:rPr>
-        <w:t>Training data is provided that will allow you to compute the probability of the plane landing based on other events. Please look at the file, planeLandData.csv</w:t>
-      </w:r>
-      <w:r>
-        <w:rPr>
-          <w:szCs w:val="24"/>
-        </w:rPr>
-        <w:t xml:space="preserve"> for training data and testData.csv for test data.</w:t>
+        <w:t>Training data is provided that will allow you to compute the probability of the plane landing based on other events. Please look at the file, planeLandData.csv for training data and testData.csv for test data.</w:t>
       </w:r>
     </w:p>
     <w:sectPr>
       <w:pgSz w:w="12240" w:h="15840"/>
-      <w:pgMar w:top="1260" w:right="1440" w:bottom="1260" w:left="1440" w:header="720" w:footer="720" w:gutter="0"/>
+      <w:pgMar w:top="1440" w:right="1440" w:bottom="1260" w:left="1440" w:header="720" w:footer="720" w:gutter="0"/>
       <w:cols w:space="720"/>
       <w:docGrid w:linePitch="360"/>
     </w:sectPr>
   </w:body>
 </w:document>
+</file>
+
+<file path=word/endnotes.xml><?xml version="1.0" encoding="utf-8"?>
+<w:endnotes xmlns:wpc="http://schemas.microsoft.com/office/word/2010/wordprocessingCanvas" xmlns:mc="http://schemas.openxmlformats.org/markup-compatibility/2006" xmlns:o="urn:schemas-microsoft-com:office:office" xmlns:r="http://schemas.openxmlformats.org/officeDocument/2006/relationships" xmlns:m="http://schemas.openxmlformats.org/officeDocument/2006/math" xmlns:v="urn:schemas-microsoft-com:vml" xmlns:wp14="http://schemas.microsoft.com/office/word/2010/wordprocessingDrawing" xmlns:wp="http://schemas.openxmlformats.org/drawingml/2006/wordprocessingDrawing" xmlns:w10="urn:schemas-microsoft-com:office:word" xmlns:w="http://schemas.openxmlformats.org/wordprocessingml/2006/main" xmlns:w14="http://schemas.microsoft.com/office/word/2010/wordml" xmlns:w15="http://schemas.microsoft.com/office/word/2012/wordml" xmlns:wpg="http://schemas.microsoft.com/office/word/2010/wordprocessingGroup" xmlns:wpi="http://schemas.microsoft.com/office/word/2010/wordprocessingInk" xmlns:wne="http://schemas.microsoft.com/office/word/2006/wordml" xmlns:wps="http://schemas.microsoft.com/office/word/2010/wordprocessingShape" mc:Ignorable="w14 w15 wp14">
+  <w:endnote w:type="separator" w:id="-1">
+    <w:p>
+      <w:pPr>
+        <w:spacing w:after="0" w:line="240" w:lineRule="auto"/>
+      </w:pPr>
+      <w:r>
+        <w:separator/>
+      </w:r>
+    </w:p>
+  </w:endnote>
+  <w:endnote w:type="continuationSeparator" w:id="0">
+    <w:p>
+      <w:pPr>
+        <w:spacing w:after="0" w:line="240" w:lineRule="auto"/>
+      </w:pPr>
+      <w:r>
+        <w:continuationSeparator/>
+      </w:r>
+    </w:p>
+  </w:endnote>
+</w:endnotes>
+</file>
+
+<file path=word/footnotes.xml><?xml version="1.0" encoding="utf-8"?>
+<w:footnotes xmlns:wpc="http://schemas.microsoft.com/office/word/2010/wordprocessingCanvas" xmlns:mc="http://schemas.openxmlformats.org/markup-compatibility/2006" xmlns:o="urn:schemas-microsoft-com:office:office" xmlns:r="http://schemas.openxmlformats.org/officeDocument/2006/relationships" xmlns:m="http://schemas.openxmlformats.org/officeDocument/2006/math" xmlns:v="urn:schemas-microsoft-com:vml" xmlns:wp14="http://schemas.microsoft.com/office/word/2010/wordprocessingDrawing" xmlns:wp="http://schemas.openxmlformats.org/drawingml/2006/wordprocessingDrawing" xmlns:w10="urn:schemas-microsoft-com:office:word" xmlns:w="http://schemas.openxmlformats.org/wordprocessingml/2006/main" xmlns:w14="http://schemas.microsoft.com/office/word/2010/wordml" xmlns:w15="http://schemas.microsoft.com/office/word/2012/wordml" xmlns:wpg="http://schemas.microsoft.com/office/word/2010/wordprocessingGroup" xmlns:wpi="http://schemas.microsoft.com/office/word/2010/wordprocessingInk" xmlns:wne="http://schemas.microsoft.com/office/word/2006/wordml" xmlns:wps="http://schemas.microsoft.com/office/word/2010/wordprocessingShape" mc:Ignorable="w14 w15 wp14">
+  <w:footnote w:type="separator" w:id="-1">
+    <w:p>
+      <w:pPr>
+        <w:spacing w:after="0" w:line="240" w:lineRule="auto"/>
+      </w:pPr>
+      <w:r>
+        <w:separator/>
+      </w:r>
+    </w:p>
+  </w:footnote>
+  <w:footnote w:type="continuationSeparator" w:id="0">
+    <w:p>
+      <w:pPr>
+        <w:spacing w:after="0" w:line="240" w:lineRule="auto"/>
+      </w:pPr>
+      <w:r>
+        <w:continuationSeparator/>
+      </w:r>
+    </w:p>
+  </w:footnote>
+</w:footnotes>
 </file>
 
 <file path=word/numbering.xml><?xml version="1.0" encoding="utf-8"?>
@@ -1644,6 +1762,80 @@
       <w:sz w:val="24"/>
     </w:rPr>
   </w:style>
+  <w:style w:type="paragraph" w:styleId="BalloonText">
+    <w:name w:val="Balloon Text"/>
+    <w:basedOn w:val="Normal"/>
+    <w:link w:val="BalloonTextChar"/>
+    <w:uiPriority w:val="99"/>
+    <w:semiHidden/>
+    <w:unhideWhenUsed/>
+    <w:rsid w:val="00054136"/>
+    <w:pPr>
+      <w:spacing w:after="0" w:line="240" w:lineRule="auto"/>
+    </w:pPr>
+    <w:rPr>
+      <w:rFonts w:ascii="Segoe UI" w:hAnsi="Segoe UI" w:cs="Segoe UI"/>
+      <w:sz w:val="18"/>
+      <w:szCs w:val="18"/>
+    </w:rPr>
+  </w:style>
+  <w:style w:type="character" w:customStyle="1" w:styleId="BalloonTextChar">
+    <w:name w:val="Balloon Text Char"/>
+    <w:basedOn w:val="DefaultParagraphFont"/>
+    <w:link w:val="BalloonText"/>
+    <w:uiPriority w:val="99"/>
+    <w:semiHidden/>
+    <w:rsid w:val="00054136"/>
+    <w:rPr>
+      <w:rFonts w:ascii="Segoe UI" w:hAnsi="Segoe UI" w:cs="Segoe UI"/>
+      <w:sz w:val="18"/>
+      <w:szCs w:val="18"/>
+    </w:rPr>
+  </w:style>
+  <w:style w:type="paragraph" w:styleId="Header">
+    <w:name w:val="header"/>
+    <w:basedOn w:val="Normal"/>
+    <w:link w:val="HeaderChar"/>
+    <w:uiPriority w:val="99"/>
+    <w:unhideWhenUsed/>
+    <w:rsid w:val="009A2E4B"/>
+    <w:pPr>
+      <w:tabs>
+        <w:tab w:val="center" w:pos="4680"/>
+        <w:tab w:val="right" w:pos="9360"/>
+      </w:tabs>
+      <w:spacing w:after="0" w:line="240" w:lineRule="auto"/>
+    </w:pPr>
+  </w:style>
+  <w:style w:type="character" w:customStyle="1" w:styleId="HeaderChar">
+    <w:name w:val="Header Char"/>
+    <w:basedOn w:val="DefaultParagraphFont"/>
+    <w:link w:val="Header"/>
+    <w:uiPriority w:val="99"/>
+    <w:rsid w:val="009A2E4B"/>
+  </w:style>
+  <w:style w:type="paragraph" w:styleId="Footer">
+    <w:name w:val="footer"/>
+    <w:basedOn w:val="Normal"/>
+    <w:link w:val="FooterChar"/>
+    <w:uiPriority w:val="99"/>
+    <w:unhideWhenUsed/>
+    <w:rsid w:val="009A2E4B"/>
+    <w:pPr>
+      <w:tabs>
+        <w:tab w:val="center" w:pos="4680"/>
+        <w:tab w:val="right" w:pos="9360"/>
+      </w:tabs>
+      <w:spacing w:after="0" w:line="240" w:lineRule="auto"/>
+    </w:pPr>
+  </w:style>
+  <w:style w:type="character" w:customStyle="1" w:styleId="FooterChar">
+    <w:name w:val="Footer Char"/>
+    <w:basedOn w:val="DefaultParagraphFont"/>
+    <w:link w:val="Footer"/>
+    <w:uiPriority w:val="99"/>
+    <w:rsid w:val="009A2E4B"/>
+  </w:style>
 </w:styles>
 </file>
 

</xml_diff>